<commit_message>
Make more clear, easier to read and understand
</commit_message>
<xml_diff>
--- a/Required Pages on Website.docx
+++ b/Required Pages on Website.docx
@@ -29,7 +29,13 @@
         </w:numPr>
       </w:pPr>
       <w:r>
-        <w:t>Main page (shows aerial UNO with parking spots)</w:t>
+        <w:t xml:space="preserve">Main page (shows aerial </w:t>
+      </w:r>
+      <w:r>
+        <w:t xml:space="preserve">of </w:t>
+      </w:r>
+      <w:r>
+        <w:t>UNO with parking spots)</w:t>
       </w:r>
     </w:p>
     <w:p>
@@ -80,7 +86,10 @@
         </w:numPr>
       </w:pPr>
       <w:r>
-        <w:t>Maybe show the nearest spots (to the driver)</w:t>
+        <w:t xml:space="preserve">Maybe show the nearest </w:t>
+      </w:r>
+      <w:r>
+        <w:t>spots</w:t>
       </w:r>
       <w:r>
         <w:t xml:space="preserve"> below the map</w:t>
@@ -95,7 +104,7 @@
         </w:numPr>
       </w:pPr>
       <w:r>
-        <w:t>Probably include some sort of symbol on the page that the GPS is working</w:t>
+        <w:t>Indicate that GPS is working</w:t>
       </w:r>
     </w:p>
     <w:p>
@@ -131,19 +140,37 @@
         </w:numPr>
       </w:pPr>
       <w:r>
-        <w:t>Ability to submit application to park in that stall</w:t>
-      </w:r>
-    </w:p>
-    <w:p>
-      <w:pPr>
-        <w:pStyle w:val="ListParagraph"/>
-        <w:numPr>
-          <w:ilvl w:val="1"/>
-          <w:numId w:val="1"/>
-        </w:numPr>
-      </w:pPr>
-      <w:r>
-        <w:t xml:space="preserve">Shows a changeable price for the stall (defaults to the minimum of </w:t>
+        <w:t>A</w:t>
+      </w:r>
+      <w:r>
+        <w:t>pplication</w:t>
+      </w:r>
+      <w:r>
+        <w:t xml:space="preserve"> button</w:t>
+      </w:r>
+      <w:r>
+        <w:t xml:space="preserve"> to park in that stall</w:t>
+      </w:r>
+    </w:p>
+    <w:p>
+      <w:pPr>
+        <w:pStyle w:val="ListParagraph"/>
+        <w:numPr>
+          <w:ilvl w:val="1"/>
+          <w:numId w:val="1"/>
+        </w:numPr>
+      </w:pPr>
+      <w:r>
+        <w:t>C</w:t>
+      </w:r>
+      <w:r>
+        <w:t>hangeable price for the stall (</w:t>
+      </w:r>
+      <w:r>
+        <w:t>who the minimum of</w:t>
+      </w:r>
+      <w:r>
+        <w:t xml:space="preserve"> </w:t>
       </w:r>
       <w:r>
         <w:t>$0.</w:t>
@@ -227,34 +254,43 @@
         </w:numPr>
       </w:pPr>
       <w:r>
-        <w:t>Shows the user info for whoever is</w:t>
-      </w:r>
-      <w:r>
-        <w:t xml:space="preserve"> vying for the parking spot</w:t>
-      </w:r>
-    </w:p>
-    <w:p>
-      <w:pPr>
-        <w:pStyle w:val="ListParagraph"/>
-        <w:numPr>
-          <w:ilvl w:val="1"/>
-          <w:numId w:val="1"/>
-        </w:numPr>
-      </w:pPr>
-      <w:r>
-        <w:t>Ability to accept one user over another</w:t>
-      </w:r>
-    </w:p>
-    <w:p>
-      <w:pPr>
-        <w:pStyle w:val="ListParagraph"/>
-        <w:numPr>
-          <w:ilvl w:val="1"/>
-          <w:numId w:val="1"/>
-        </w:numPr>
-      </w:pPr>
-      <w:r>
-        <w:t>Able to see each user’s rating and previous comments</w:t>
+        <w:t xml:space="preserve">Show </w:t>
+      </w:r>
+      <w:r>
+        <w:t>user info of drivers</w:t>
+      </w:r>
+      <w:r>
+        <w:t xml:space="preserve"> vying for the park</w:t>
+      </w:r>
+      <w:r>
+        <w:t>ing stall</w:t>
+      </w:r>
+    </w:p>
+    <w:p>
+      <w:pPr>
+        <w:pStyle w:val="ListParagraph"/>
+        <w:numPr>
+          <w:ilvl w:val="1"/>
+          <w:numId w:val="1"/>
+        </w:numPr>
+      </w:pPr>
+      <w:r>
+        <w:t>Button to accept user application/price</w:t>
+      </w:r>
+    </w:p>
+    <w:p>
+      <w:pPr>
+        <w:pStyle w:val="ListParagraph"/>
+        <w:numPr>
+          <w:ilvl w:val="2"/>
+          <w:numId w:val="1"/>
+        </w:numPr>
+      </w:pPr>
+      <w:r>
+        <w:t>Show application user’s rating/</w:t>
+      </w:r>
+      <w:r>
+        <w:t>previous comments</w:t>
       </w:r>
     </w:p>
     <w:p>
@@ -278,19 +314,55 @@
         </w:numPr>
       </w:pPr>
       <w:r>
-        <w:t>Show a rating and textbox about the other user you transacted with</w:t>
-      </w:r>
-    </w:p>
-    <w:p>
-      <w:pPr>
-        <w:pStyle w:val="ListParagraph"/>
-        <w:numPr>
-          <w:ilvl w:val="1"/>
-          <w:numId w:val="1"/>
-        </w:numPr>
-      </w:pPr>
-      <w:r>
-        <w:t>In the case the driver receives a refund, the leaving user must be able to leave a possibly negative comment about the driver</w:t>
+        <w:t xml:space="preserve">Show a </w:t>
+      </w:r>
+      <w:r>
+        <w:t xml:space="preserve">rating and textbox </w:t>
+      </w:r>
+      <w:r>
+        <w:t>(</w:t>
+      </w:r>
+      <w:r>
+        <w:t>about th</w:t>
+      </w:r>
+      <w:r>
+        <w:t>e transacting user)</w:t>
+      </w:r>
+    </w:p>
+    <w:p>
+      <w:pPr>
+        <w:pStyle w:val="ListParagraph"/>
+        <w:numPr>
+          <w:ilvl w:val="0"/>
+          <w:numId w:val="1"/>
+        </w:numPr>
+      </w:pPr>
+      <w:r>
+        <w:t>Refund page</w:t>
+      </w:r>
+    </w:p>
+    <w:p>
+      <w:pPr>
+        <w:pStyle w:val="ListParagraph"/>
+        <w:numPr>
+          <w:ilvl w:val="1"/>
+          <w:numId w:val="1"/>
+        </w:numPr>
+      </w:pPr>
+      <w:r>
+        <w:t>Button for the</w:t>
+      </w:r>
+      <w:r>
+        <w:t xml:space="preserve"> driver </w:t>
+      </w:r>
+      <w:r>
+        <w:t xml:space="preserve">to </w:t>
+      </w:r>
+      <w:r>
+        <w:t>request a</w:t>
+      </w:r>
+      <w:r>
+        <w:t xml:space="preserve"> refund</w:t>
       </w:r>
     </w:p>
     <w:p>
@@ -302,7 +374,13 @@
         </w:numPr>
       </w:pPr>
       <w:r>
-        <w:t>Will include a textbox and rating, just like in part a</w:t>
+        <w:t>Textbox and submit button (in order to l</w:t>
+      </w:r>
+      <w:r>
+        <w:t xml:space="preserve">eave a reason for the </w:t>
+      </w:r>
+      <w:r>
+        <w:t>refund).</w:t>
       </w:r>
     </w:p>
     <w:p>
@@ -314,25 +392,19 @@
         </w:numPr>
       </w:pPr>
       <w:r>
-        <w:t>Refund page</w:t>
-      </w:r>
-    </w:p>
-    <w:p>
-      <w:pPr>
-        <w:pStyle w:val="ListParagraph"/>
-        <w:numPr>
-          <w:ilvl w:val="1"/>
-          <w:numId w:val="1"/>
-        </w:numPr>
-      </w:pPr>
-      <w:r>
-        <w:t>This is where the driver may request a</w:t>
-      </w:r>
-      <w:r>
-        <w:t>nd receive their</w:t>
-      </w:r>
-      <w:r>
-        <w:t xml:space="preserve"> refund</w:t>
+        <w:t>Driver Refund Page</w:t>
+      </w:r>
+    </w:p>
+    <w:p>
+      <w:pPr>
+        <w:pStyle w:val="ListParagraph"/>
+        <w:numPr>
+          <w:ilvl w:val="1"/>
+          <w:numId w:val="1"/>
+        </w:numPr>
+      </w:pPr>
+      <w:r>
+        <w:t>Lists drivers who have received a refund</w:t>
       </w:r>
     </w:p>
     <w:p>
@@ -344,31 +416,7 @@
         </w:numPr>
       </w:pPr>
       <w:r>
-        <w:t>Leave a reason for the refund (mandatory), maybe a dropdown with a few options</w:t>
-      </w:r>
-    </w:p>
-    <w:p>
-      <w:pPr>
-        <w:pStyle w:val="ListParagraph"/>
-        <w:numPr>
-          <w:ilvl w:val="1"/>
-          <w:numId w:val="1"/>
-        </w:numPr>
-      </w:pPr>
-      <w:r>
-        <w:t>This can double as a page where users can see drivers who have received refunds</w:t>
-      </w:r>
-    </w:p>
-    <w:p>
-      <w:pPr>
-        <w:pStyle w:val="ListParagraph"/>
-        <w:numPr>
-          <w:ilvl w:val="2"/>
-          <w:numId w:val="1"/>
-        </w:numPr>
-      </w:pPr>
-      <w:r>
-        <w:t>From here they can go to a rating page to rate the driver</w:t>
+        <w:t>Button to take user to a rating page</w:t>
       </w:r>
     </w:p>
     <w:p>
@@ -380,31 +428,49 @@
         </w:numPr>
       </w:pPr>
       <w:r>
-        <w:t>Help Page.  This is a simple page showing basic information about the webpage and its use</w:t>
-      </w:r>
-    </w:p>
-    <w:p>
-      <w:pPr>
-        <w:pStyle w:val="ListParagraph"/>
-        <w:numPr>
-          <w:ilvl w:val="1"/>
-          <w:numId w:val="1"/>
-        </w:numPr>
-      </w:pPr>
-      <w:r>
-        <w:t>Information about how to create an account</w:t>
-      </w:r>
-    </w:p>
-    <w:p>
-      <w:pPr>
-        <w:pStyle w:val="ListParagraph"/>
-        <w:numPr>
-          <w:ilvl w:val="1"/>
-          <w:numId w:val="1"/>
-        </w:numPr>
-      </w:pPr>
-      <w:r>
-        <w:t>Basic information about the application and how to use it</w:t>
+        <w:t xml:space="preserve">Help Page.  </w:t>
+      </w:r>
+      <w:r>
+        <w:t>Show</w:t>
+      </w:r>
+      <w:r>
+        <w:t xml:space="preserve"> basic information about the webpage</w:t>
+      </w:r>
+    </w:p>
+    <w:p>
+      <w:pPr>
+        <w:pStyle w:val="ListParagraph"/>
+        <w:numPr>
+          <w:ilvl w:val="1"/>
+          <w:numId w:val="1"/>
+        </w:numPr>
+      </w:pPr>
+      <w:r>
+        <w:t xml:space="preserve">Show </w:t>
+      </w:r>
+      <w:r>
+        <w:t xml:space="preserve">Information </w:t>
+      </w:r>
+      <w:r>
+        <w:t xml:space="preserve">on how to </w:t>
+      </w:r>
+      <w:r>
+        <w:t>create an account</w:t>
+      </w:r>
+    </w:p>
+    <w:p>
+      <w:pPr>
+        <w:pStyle w:val="ListParagraph"/>
+        <w:numPr>
+          <w:ilvl w:val="1"/>
+          <w:numId w:val="1"/>
+        </w:numPr>
+      </w:pPr>
+      <w:r>
+        <w:t>Show b</w:t>
+      </w:r>
+      <w:r>
+        <w:t>asic information about the application</w:t>
       </w:r>
     </w:p>
     <w:p>
@@ -434,7 +500,16 @@
         </w:numPr>
       </w:pPr>
       <w:r>
-        <w:t>Popup to say parking stall has been accepted (takes you to parking stall page)</w:t>
+        <w:t xml:space="preserve">Popup </w:t>
+      </w:r>
+      <w:r>
+        <w:t>say</w:t>
+      </w:r>
+      <w:r>
+        <w:t>ing</w:t>
+      </w:r>
+      <w:r>
+        <w:t xml:space="preserve"> parking stall has been accepted</w:t>
       </w:r>
     </w:p>
     <w:p>
@@ -446,7 +521,10 @@
         </w:numPr>
       </w:pPr>
       <w:r>
-        <w:t>Popup for when you submit a parking stall application</w:t>
+        <w:t xml:space="preserve">Popup after </w:t>
+      </w:r>
+      <w:r>
+        <w:t>you submit a parking stall application</w:t>
       </w:r>
     </w:p>
     <w:p>
@@ -470,13 +548,25 @@
         </w:numPr>
       </w:pPr>
       <w:r>
-        <w:t xml:space="preserve">Popup for when a driver asks for </w:t>
+        <w:t xml:space="preserve">Popup </w:t>
+      </w:r>
+      <w:r>
+        <w:t>showing driver refund</w:t>
+      </w:r>
+      <w:r>
+        <w:t xml:space="preserve">.  </w:t>
       </w:r>
       <w:bookmarkStart w:id="0" w:name="_GoBack"/>
       <w:bookmarkEnd w:id="0"/>
-      <w:r>
-        <w:t xml:space="preserve">a refund.  </w:t>
-      </w:r>
+    </w:p>
+    <w:p>
+      <w:pPr>
+        <w:pStyle w:val="ListParagraph"/>
+        <w:numPr>
+          <w:ilvl w:val="1"/>
+          <w:numId w:val="2"/>
+        </w:numPr>
+      </w:pPr>
       <w:r>
         <w:t>This is a basic notification to</w:t>
       </w:r>
@@ -502,7 +592,6 @@
         </w:numPr>
       </w:pPr>
       <w:r>
-        <w:lastRenderedPageBreak/>
         <w:t xml:space="preserve">due to the driver asking for a refund.  </w:t>
       </w:r>
     </w:p>

</xml_diff>